<commit_message>
added the area of a cylinder
</commit_message>
<xml_diff>
--- a/FortranEquations.docx
+++ b/FortranEquations.docx
@@ -824,7 +824,23 @@
             <w:sz w:val="28"/>
             <w:szCs w:val="28"/>
           </w:rPr>
-          <m:t>Area=πr</m:t>
+          <m:t>Area=</m:t>
+        </m:r>
+        <m:r>
+          <w:rPr>
+            <w:rFonts w:ascii="Cambria Math" w:eastAsiaTheme="minorEastAsia" w:hAnsi="Cambria Math" w:cs="Times New Roman"/>
+            <w:sz w:val="28"/>
+            <w:szCs w:val="28"/>
+          </w:rPr>
+          <m:t>2</m:t>
+        </m:r>
+        <m:r>
+          <w:rPr>
+            <w:rFonts w:ascii="Cambria Math" w:eastAsiaTheme="minorEastAsia" w:hAnsi="Cambria Math" w:cs="Times New Roman"/>
+            <w:sz w:val="28"/>
+            <w:szCs w:val="28"/>
+          </w:rPr>
+          <m:t>πr</m:t>
         </m:r>
         <m:d>
           <m:dPr>
@@ -2982,15 +2998,7 @@
             <w:sz w:val="28"/>
             <w:szCs w:val="28"/>
           </w:rPr>
-          <m:t>Area</m:t>
-        </m:r>
-        <m:r>
-          <w:rPr>
-            <w:rFonts w:ascii="Cambria Math" w:eastAsiaTheme="minorEastAsia" w:hAnsi="Cambria Math" w:cs="Times New Roman"/>
-            <w:sz w:val="28"/>
-            <w:szCs w:val="28"/>
-          </w:rPr>
-          <m:t xml:space="preserve">= </m:t>
+          <m:t xml:space="preserve">Area= </m:t>
         </m:r>
         <m:f>
           <m:fPr>
@@ -3079,23 +3087,7 @@
           <w:sz w:val="28"/>
           <w:szCs w:val="28"/>
         </w:rPr>
-        <w:t xml:space="preserve">If length of the sides of </w:t>
-      </w:r>
-      <w:r>
-        <w:rPr>
-          <w:rFonts w:ascii="Times New Roman" w:eastAsiaTheme="minorEastAsia" w:hAnsi="Times New Roman" w:cs="Times New Roman"/>
-          <w:sz w:val="28"/>
-          <w:szCs w:val="28"/>
-        </w:rPr>
-        <w:t>equilateral triangle</w:t>
-      </w:r>
-      <w:r>
-        <w:rPr>
-          <w:rFonts w:ascii="Times New Roman" w:eastAsiaTheme="minorEastAsia" w:hAnsi="Times New Roman" w:cs="Times New Roman"/>
-          <w:sz w:val="28"/>
-          <w:szCs w:val="28"/>
-        </w:rPr>
-        <w:t xml:space="preserve"> is “a”</w:t>
+        <w:t>If length of the sides of equilateral triangle is “a”</w:t>
       </w:r>
       <w:r>
         <w:rPr>
@@ -3130,15 +3122,7 @@
             <w:sz w:val="28"/>
             <w:szCs w:val="28"/>
           </w:rPr>
-          <m:t>Area</m:t>
-        </m:r>
-        <m:r>
-          <w:rPr>
-            <w:rFonts w:ascii="Cambria Math" w:eastAsiaTheme="minorEastAsia" w:hAnsi="Cambria Math" w:cs="Times New Roman"/>
-            <w:sz w:val="28"/>
-            <w:szCs w:val="28"/>
-          </w:rPr>
-          <m:t xml:space="preserve">= </m:t>
+          <m:t xml:space="preserve">Area= </m:t>
         </m:r>
         <m:f>
           <m:fPr>
@@ -3361,15 +3345,7 @@
             <w:sz w:val="28"/>
             <w:szCs w:val="28"/>
           </w:rPr>
-          <m:t>Area</m:t>
-        </m:r>
-        <m:r>
-          <w:rPr>
-            <w:rFonts w:ascii="Cambria Math" w:eastAsiaTheme="minorEastAsia" w:hAnsi="Cambria Math" w:cs="Times New Roman"/>
-            <w:sz w:val="28"/>
-            <w:szCs w:val="28"/>
-          </w:rPr>
-          <m:t>=b×h</m:t>
+          <m:t>Area=b×h</m:t>
         </m:r>
       </m:oMath>
     </w:p>
@@ -3434,15 +3410,7 @@
             <w:sz w:val="28"/>
             <w:szCs w:val="28"/>
           </w:rPr>
-          <m:t>Perimeter</m:t>
-        </m:r>
-        <m:r>
-          <w:rPr>
-            <w:rFonts w:ascii="Cambria Math" w:eastAsiaTheme="minorEastAsia" w:hAnsi="Cambria Math" w:cs="Times New Roman"/>
-            <w:sz w:val="28"/>
-            <w:szCs w:val="28"/>
-          </w:rPr>
-          <m:t>= 2</m:t>
+          <m:t>Perimeter= 2</m:t>
         </m:r>
         <m:d>
           <m:dPr>
@@ -3623,15 +3591,7 @@
             <w:sz w:val="28"/>
             <w:szCs w:val="28"/>
           </w:rPr>
-          <m:t>area</m:t>
-        </m:r>
-        <m:r>
-          <w:rPr>
-            <w:rFonts w:ascii="Cambria Math" w:eastAsiaTheme="minorEastAsia" w:hAnsi="Cambria Math" w:cs="Times New Roman"/>
-            <w:sz w:val="28"/>
-            <w:szCs w:val="28"/>
-          </w:rPr>
-          <m:t>=a×b</m:t>
+          <m:t>area=a×b</m:t>
         </m:r>
       </m:oMath>
     </w:p>
@@ -3661,15 +3621,7 @@
             <w:sz w:val="28"/>
             <w:szCs w:val="28"/>
           </w:rPr>
-          <m:t>diagonal</m:t>
-        </m:r>
-        <m:r>
-          <w:rPr>
-            <w:rFonts w:ascii="Cambria Math" w:eastAsiaTheme="minorEastAsia" w:hAnsi="Cambria Math" w:cs="Times New Roman"/>
-            <w:sz w:val="28"/>
-            <w:szCs w:val="28"/>
-          </w:rPr>
-          <m:t>=</m:t>
+          <m:t>diagonal=</m:t>
         </m:r>
         <m:rad>
           <m:radPr>
@@ -3787,15 +3739,7 @@
             <w:sz w:val="28"/>
             <w:szCs w:val="28"/>
           </w:rPr>
-          <m:t>perimeter</m:t>
-        </m:r>
-        <m:r>
-          <w:rPr>
-            <w:rFonts w:ascii="Cambria Math" w:eastAsiaTheme="minorEastAsia" w:hAnsi="Cambria Math" w:cs="Times New Roman"/>
-            <w:sz w:val="28"/>
-            <w:szCs w:val="28"/>
-          </w:rPr>
-          <m:t>= 2</m:t>
+          <m:t>perimeter= 2</m:t>
         </m:r>
         <m:d>
           <m:dPr>
@@ -3914,15 +3858,7 @@
             <w:szCs w:val="28"/>
           </w:rPr>
           <w:lastRenderedPageBreak/>
-          <m:t>Area</m:t>
-        </m:r>
-        <m:r>
-          <w:rPr>
-            <w:rFonts w:ascii="Cambria Math" w:eastAsiaTheme="minorEastAsia" w:hAnsi="Cambria Math" w:cs="Times New Roman"/>
-            <w:sz w:val="28"/>
-            <w:szCs w:val="28"/>
-          </w:rPr>
-          <m:t>=</m:t>
+          <m:t>Area=</m:t>
         </m:r>
         <m:sSup>
           <m:sSupPr>
@@ -3984,15 +3920,7 @@
             <w:sz w:val="28"/>
             <w:szCs w:val="28"/>
           </w:rPr>
-          <m:t>Length of Diagonal</m:t>
-        </m:r>
-        <m:r>
-          <w:rPr>
-            <w:rFonts w:ascii="Cambria Math" w:eastAsiaTheme="minorEastAsia" w:hAnsi="Cambria Math" w:cs="Times New Roman"/>
-            <w:sz w:val="28"/>
-            <w:szCs w:val="28"/>
-          </w:rPr>
-          <m:t>=a</m:t>
+          <m:t>Length of Diagonal=a</m:t>
         </m:r>
         <m:rad>
           <m:radPr>
@@ -4046,15 +3974,7 @@
             <w:sz w:val="28"/>
             <w:szCs w:val="28"/>
           </w:rPr>
-          <m:t>Perimeter</m:t>
-        </m:r>
-        <m:r>
-          <w:rPr>
-            <w:rFonts w:ascii="Cambria Math" w:eastAsiaTheme="minorEastAsia" w:hAnsi="Cambria Math" w:cs="Times New Roman"/>
-            <w:sz w:val="28"/>
-            <w:szCs w:val="28"/>
-          </w:rPr>
-          <m:t>= 4a</m:t>
+          <m:t>Perimeter= 4a</m:t>
         </m:r>
       </m:oMath>
     </w:p>
@@ -4126,15 +4046,7 @@
             <w:sz w:val="28"/>
             <w:szCs w:val="28"/>
           </w:rPr>
-          <m:t>Area</m:t>
-        </m:r>
-        <m:r>
-          <w:rPr>
-            <w:rFonts w:ascii="Cambria Math" w:eastAsiaTheme="minorEastAsia" w:hAnsi="Cambria Math" w:cs="Times New Roman"/>
-            <w:sz w:val="28"/>
-            <w:szCs w:val="28"/>
-          </w:rPr>
-          <m:t>=</m:t>
+          <m:t>Area=</m:t>
         </m:r>
         <m:f>
           <m:fPr>
@@ -4294,15 +4206,7 @@
             <w:sz w:val="28"/>
             <w:szCs w:val="28"/>
           </w:rPr>
-          <m:t>Perimeter</m:t>
-        </m:r>
-        <m:r>
-          <w:rPr>
-            <w:rFonts w:ascii="Cambria Math" w:eastAsiaTheme="minorEastAsia" w:hAnsi="Cambria Math" w:cs="Times New Roman"/>
-            <w:sz w:val="28"/>
-            <w:szCs w:val="28"/>
-          </w:rPr>
-          <m:t>=4a</m:t>
+          <m:t>Perimeter=4a</m:t>
         </m:r>
       </m:oMath>
     </w:p>

</xml_diff>